<commit_message>
Modification des UseCases et diagrammes
</commit_message>
<xml_diff>
--- a/LM_Systemanforderungen.docx
+++ b/LM_Systemanforderungen.docx
@@ -90,7 +90,6 @@
               <w:listItem w:displayText="SECRET" w:value="SECRET"/>
             </w:dropDownList>
           </w:sdtPr>
-          <w:sdtEndPr/>
           <w:sdtContent>
             <w:tc>
               <w:tcPr>
@@ -155,7 +154,6 @@
               <w:listItem w:displayText="approuvé pour utilisation" w:value="approuvé pour utilisation"/>
             </w:dropDownList>
           </w:sdtPr>
-          <w:sdtEndPr/>
           <w:sdtContent>
             <w:tc>
               <w:tcPr>
@@ -294,13 +292,8 @@
               <w:pStyle w:val="AbsatzTab12Pt1-1"/>
             </w:pPr>
             <w:r>
-              <w:t xml:space="preserve">Tim </w:t>
-            </w:r>
-            <w:proofErr w:type="spellStart"/>
-            <w:r>
-              <w:t>Allemann</w:t>
-            </w:r>
-            <w:proofErr w:type="spellEnd"/>
+              <w:t>Tim Allemann</w:t>
+            </w:r>
           </w:p>
         </w:tc>
       </w:tr>
@@ -390,7 +383,6 @@
               <w:calendar w:val="gregorian"/>
             </w:date>
           </w:sdtPr>
-          <w:sdtEndPr/>
           <w:sdtContent>
             <w:tc>
               <w:tcPr>
@@ -483,38 +475,10 @@
           <w:p>
             <w:pPr>
               <w:pStyle w:val="AbsatzTab12Pt1-1"/>
-              <w:rPr>
-                <w:lang w:val="fr-CH"/>
-              </w:rPr>
-            </w:pPr>
-            <w:r>
-              <w:rPr>
-                <w:lang w:val="fr-CH"/>
-              </w:rPr>
-              <w:t xml:space="preserve">Tim </w:t>
-            </w:r>
-            <w:proofErr w:type="spellStart"/>
-            <w:r>
-              <w:rPr>
-                <w:lang w:val="fr-CH"/>
-              </w:rPr>
-              <w:t>Allemann</w:t>
-            </w:r>
-            <w:proofErr w:type="spellEnd"/>
-            <w:r>
-              <w:rPr>
-                <w:lang w:val="fr-CH"/>
-              </w:rPr>
-              <w:t xml:space="preserve">, Sébastien Berger, Hans </w:t>
-            </w:r>
-            <w:proofErr w:type="spellStart"/>
-            <w:r>
-              <w:rPr>
-                <w:lang w:val="fr-CH"/>
-              </w:rPr>
-              <w:t>Morsch</w:t>
-            </w:r>
-            <w:proofErr w:type="spellEnd"/>
+            </w:pPr>
+            <w:r>
+              <w:t>Tim Allemann, Sébastien Berger, Hans Morsch</w:t>
+            </w:r>
           </w:p>
         </w:tc>
       </w:tr>
@@ -1154,21 +1118,12 @@
         </w:rPr>
         <w:t>Les exigences concernant le système définissent ce qui est demandé au futur système. Elles sont structurées en catégories. Elles comprennent, par exemple, les exigences commerciales, les exigences opérationnelles, les exigences concernant le support, les exigences en matière de sécurité et sont classées par ordre de priorités en fonction de leur importance. La documentation des exigences concernant le système s’effectue sur la base et à l’aide des normes et notations de la méthode utilisée pour la définition des exigences (</w:t>
       </w:r>
-      <w:proofErr w:type="spellStart"/>
       <w:r>
         <w:rPr>
           <w:i/>
           <w:lang w:val="fr-CH"/>
         </w:rPr>
-        <w:t>requirements</w:t>
-      </w:r>
-      <w:proofErr w:type="spellEnd"/>
-      <w:r>
-        <w:rPr>
-          <w:i/>
-          <w:lang w:val="fr-CH"/>
-        </w:rPr>
-        <w:t xml:space="preserve"> engineering</w:t>
+        <w:t>requirements engineering</w:t>
       </w:r>
       <w:r>
         <w:rPr>
@@ -5599,13 +5554,13 @@
         <w:pStyle w:val="Abbildung"/>
         <w:rPr>
           <w:noProof/>
-          <w:lang w:val="de-DE" w:eastAsia="de-DE"/>
+          <w:lang w:val="fr-CH" w:eastAsia="de-DE"/>
         </w:rPr>
       </w:pPr>
       <w:r>
         <w:rPr>
           <w:noProof/>
-          <w:lang w:val="de-DE" w:eastAsia="de-DE"/>
+          <w:lang w:val="fr-CH" w:eastAsia="de-DE"/>
         </w:rPr>
         <w:t>Non appliqué</w:t>
       </w:r>
@@ -5749,8 +5704,6 @@
           <w:lang w:val="de-DE"/>
         </w:rPr>
       </w:pPr>
-      <w:bookmarkStart w:id="24" w:name="_GoBack"/>
-      <w:bookmarkEnd w:id="24"/>
     </w:p>
     <w:p>
       <w:pPr>
@@ -5759,8 +5712,8 @@
           <w:lang w:val="fr-CH"/>
         </w:rPr>
       </w:pPr>
-      <w:bookmarkStart w:id="25" w:name="_Toc26944954"/>
-      <w:bookmarkStart w:id="26" w:name="_Toc493573282"/>
+      <w:bookmarkStart w:id="24" w:name="_Toc26944954"/>
+      <w:bookmarkStart w:id="25" w:name="_Toc493573282"/>
       <w:r>
         <w:rPr>
           <w:lang w:val="fr-CH"/>
@@ -5815,7 +5768,7 @@
         <w:tab/>
         <w:t>Diagramme du cas d’utilisation</w:t>
       </w:r>
-      <w:bookmarkEnd w:id="25"/>
+      <w:bookmarkEnd w:id="24"/>
     </w:p>
     <w:p>
       <w:pPr>
@@ -5829,15 +5782,15 @@
           <w:lang w:val="fr-CH"/>
         </w:rPr>
       </w:pPr>
-      <w:bookmarkStart w:id="27" w:name="_Toc26944937"/>
+      <w:bookmarkStart w:id="26" w:name="_Toc26944937"/>
+      <w:bookmarkEnd w:id="25"/>
+      <w:r>
+        <w:rPr>
+          <w:lang w:val="fr-CH"/>
+        </w:rPr>
+        <w:t>Exigences détaillées</w:t>
+      </w:r>
       <w:bookmarkEnd w:id="26"/>
-      <w:r>
-        <w:rPr>
-          <w:lang w:val="fr-CH"/>
-        </w:rPr>
-        <w:t>Exigences détaillées</w:t>
-      </w:r>
-      <w:bookmarkEnd w:id="27"/>
     </w:p>
     <w:p>
       <w:pPr>
@@ -5850,14 +5803,14 @@
           <w:lang w:val="fr-CH"/>
         </w:rPr>
       </w:pPr>
-      <w:bookmarkStart w:id="28" w:name="_Toc26944938"/>
+      <w:bookmarkStart w:id="27" w:name="_Toc26944938"/>
       <w:r>
         <w:rPr>
           <w:lang w:val="fr-CH"/>
         </w:rPr>
         <w:t>Exigences de l’organisation</w:t>
       </w:r>
-      <w:bookmarkEnd w:id="28"/>
+      <w:bookmarkEnd w:id="27"/>
     </w:p>
     <w:p>
       <w:pPr>
@@ -5884,7 +5837,7 @@
           <w:lang w:val="fr-CH"/>
         </w:rPr>
       </w:pPr>
-      <w:bookmarkStart w:id="29" w:name="_Toc26944939"/>
+      <w:bookmarkStart w:id="28" w:name="_Toc26944939"/>
       <w:r>
         <w:rPr>
           <w:lang w:val="fr-CH"/>
@@ -5892,7 +5845,7 @@
         <w:lastRenderedPageBreak/>
         <w:t>Exigences fonctionnelles</w:t>
       </w:r>
-      <w:bookmarkEnd w:id="29"/>
+      <w:bookmarkEnd w:id="28"/>
     </w:p>
     <w:p>
       <w:pPr>
@@ -5905,16 +5858,16 @@
         <w:rPr>
           <w:lang w:val="fr-CH"/>
         </w:rPr>
-        <w:t>Différentes techniques peuvent être utilisées pour décrire les exigences fonctionnelles.</w:t>
-      </w:r>
-    </w:p>
-    <w:p>
-      <w:pPr>
-        <w:pStyle w:val="Absatz"/>
-        <w:rPr>
-          <w:lang w:val="fr-CH"/>
-        </w:rPr>
-      </w:pPr>
+        <w:t>Différentes techniques peuvent être utilisées pour décrire les exigences fonction</w:t>
+      </w:r>
+      <w:bookmarkStart w:id="29" w:name="_GoBack"/>
+      <w:bookmarkEnd w:id="29"/>
+      <w:r>
+        <w:rPr>
+          <w:lang w:val="fr-CH"/>
+        </w:rPr>
+        <w:t>nelles.</w:t>
+      </w:r>
     </w:p>
     <w:p>
       <w:pPr>
@@ -6050,14 +6003,12 @@
                 <w:lang w:val="fr-CH"/>
               </w:rPr>
             </w:pPr>
-            <w:proofErr w:type="spellStart"/>
             <w:r>
               <w:rPr>
                 <w:lang w:val="fr-CH"/>
               </w:rPr>
               <w:t>n.nn</w:t>
             </w:r>
-            <w:proofErr w:type="spellEnd"/>
           </w:p>
         </w:tc>
         <w:tc>
@@ -7205,14 +7156,12 @@
                 <w:lang w:val="fr-CH"/>
               </w:rPr>
             </w:pPr>
-            <w:proofErr w:type="spellStart"/>
             <w:r>
               <w:rPr>
                 <w:lang w:val="fr-CH"/>
               </w:rPr>
               <w:t>n.nn</w:t>
             </w:r>
-            <w:proofErr w:type="spellEnd"/>
           </w:p>
         </w:tc>
         <w:tc>
@@ -8243,14 +8192,12 @@
                 <w:lang w:val="fr-CH"/>
               </w:rPr>
             </w:pPr>
-            <w:proofErr w:type="spellStart"/>
             <w:r>
               <w:rPr>
                 <w:lang w:val="fr-CH"/>
               </w:rPr>
               <w:t>n.nn</w:t>
             </w:r>
-            <w:proofErr w:type="spellEnd"/>
           </w:p>
         </w:tc>
         <w:tc>
@@ -9508,14 +9455,12 @@
                 <w:lang w:val="fr-CH"/>
               </w:rPr>
             </w:pPr>
-            <w:proofErr w:type="spellStart"/>
             <w:r>
               <w:rPr>
                 <w:lang w:val="fr-CH"/>
               </w:rPr>
               <w:t>n.nn</w:t>
             </w:r>
-            <w:proofErr w:type="spellEnd"/>
           </w:p>
         </w:tc>
         <w:tc>
@@ -10431,14 +10376,12 @@
                 <w:lang w:val="fr-CH"/>
               </w:rPr>
             </w:pPr>
-            <w:proofErr w:type="spellStart"/>
             <w:r>
               <w:rPr>
                 <w:lang w:val="fr-CH"/>
               </w:rPr>
               <w:t>n.nn</w:t>
             </w:r>
-            <w:proofErr w:type="spellEnd"/>
           </w:p>
         </w:tc>
         <w:tc>
@@ -11340,14 +11283,12 @@
                 <w:lang w:val="fr-CH"/>
               </w:rPr>
             </w:pPr>
-            <w:proofErr w:type="spellStart"/>
             <w:r>
               <w:rPr>
                 <w:lang w:val="fr-CH"/>
               </w:rPr>
               <w:t>n.nn</w:t>
             </w:r>
-            <w:proofErr w:type="spellEnd"/>
           </w:p>
         </w:tc>
         <w:tc>
@@ -12263,14 +12204,12 @@
                 <w:lang w:val="fr-CH"/>
               </w:rPr>
             </w:pPr>
-            <w:proofErr w:type="spellStart"/>
             <w:r>
               <w:rPr>
                 <w:lang w:val="fr-CH"/>
               </w:rPr>
               <w:t>n.nn</w:t>
             </w:r>
-            <w:proofErr w:type="spellEnd"/>
           </w:p>
         </w:tc>
         <w:tc>
@@ -13186,14 +13125,12 @@
                 <w:lang w:val="fr-CH"/>
               </w:rPr>
             </w:pPr>
-            <w:proofErr w:type="spellStart"/>
             <w:r>
               <w:rPr>
                 <w:lang w:val="fr-CH"/>
               </w:rPr>
               <w:t>n.nn</w:t>
             </w:r>
-            <w:proofErr w:type="spellEnd"/>
           </w:p>
         </w:tc>
         <w:tc>
@@ -14732,7 +14669,7 @@
           <w:i w:val="0"/>
           <w:sz w:val="22"/>
           <w:szCs w:val="22"/>
-          <w:lang w:val="de-DE" w:eastAsia="de-DE"/>
+          <w:lang w:val="fr-CH" w:eastAsia="de-DE"/>
         </w:rPr>
       </w:pPr>
       <w:r>
@@ -14760,18 +14697,27 @@
         <w:t>Suivi des modifications</w:t>
       </w:r>
       <w:r>
+        <w:rPr>
+          <w:lang w:val="fr-CH"/>
+        </w:rPr>
         <w:tab/>
       </w:r>
       <w:r>
         <w:fldChar w:fldCharType="begin"/>
       </w:r>
       <w:r>
+        <w:rPr>
+          <w:lang w:val="fr-CH"/>
+        </w:rPr>
         <w:instrText xml:space="preserve"> PAGEREF _Toc26944929 \h </w:instrText>
       </w:r>
       <w:r>
         <w:fldChar w:fldCharType="separate"/>
       </w:r>
       <w:r>
+        <w:rPr>
+          <w:lang w:val="fr-CH"/>
+        </w:rPr>
         <w:t>1</w:t>
       </w:r>
       <w:r>
@@ -14786,7 +14732,7 @@
           <w:i w:val="0"/>
           <w:sz w:val="22"/>
           <w:szCs w:val="22"/>
-          <w:lang w:val="de-DE" w:eastAsia="de-DE"/>
+          <w:lang w:val="fr-CH" w:eastAsia="de-DE"/>
         </w:rPr>
       </w:pPr>
       <w:r>
@@ -14796,18 +14742,27 @@
         <w:t>Description</w:t>
       </w:r>
       <w:r>
+        <w:rPr>
+          <w:lang w:val="fr-CH"/>
+        </w:rPr>
         <w:tab/>
       </w:r>
       <w:r>
         <w:fldChar w:fldCharType="begin"/>
       </w:r>
       <w:r>
+        <w:rPr>
+          <w:lang w:val="fr-CH"/>
+        </w:rPr>
         <w:instrText xml:space="preserve"> PAGEREF _Toc26944930 \h </w:instrText>
       </w:r>
       <w:r>
         <w:fldChar w:fldCharType="separate"/>
       </w:r>
       <w:r>
+        <w:rPr>
+          <w:lang w:val="fr-CH"/>
+        </w:rPr>
         <w:t>1</w:t>
       </w:r>
       <w:r>
@@ -14822,7 +14777,7 @@
           <w:b w:val="0"/>
           <w:sz w:val="22"/>
           <w:szCs w:val="22"/>
-          <w:lang w:val="de-DE" w:eastAsia="de-DE"/>
+          <w:lang w:val="fr-CH" w:eastAsia="de-DE"/>
         </w:rPr>
       </w:pPr>
       <w:r>
@@ -14837,7 +14792,7 @@
           <w:b w:val="0"/>
           <w:sz w:val="22"/>
           <w:szCs w:val="22"/>
-          <w:lang w:val="de-DE" w:eastAsia="de-DE"/>
+          <w:lang w:val="fr-CH" w:eastAsia="de-DE"/>
         </w:rPr>
         <w:tab/>
       </w:r>
@@ -14848,18 +14803,27 @@
         <w:t>Exigences générales</w:t>
       </w:r>
       <w:r>
+        <w:rPr>
+          <w:lang w:val="fr-CH"/>
+        </w:rPr>
         <w:tab/>
       </w:r>
       <w:r>
         <w:fldChar w:fldCharType="begin"/>
       </w:r>
       <w:r>
+        <w:rPr>
+          <w:lang w:val="fr-CH"/>
+        </w:rPr>
         <w:instrText xml:space="preserve"> PAGEREF _Toc26944931 \h </w:instrText>
       </w:r>
       <w:r>
         <w:fldChar w:fldCharType="separate"/>
       </w:r>
       <w:r>
+        <w:rPr>
+          <w:lang w:val="fr-CH"/>
+        </w:rPr>
         <w:t>2</w:t>
       </w:r>
       <w:r>
@@ -14874,7 +14838,7 @@
           <w:b w:val="0"/>
           <w:sz w:val="22"/>
           <w:szCs w:val="22"/>
-          <w:lang w:val="de-DE" w:eastAsia="de-DE"/>
+          <w:lang w:val="fr-CH" w:eastAsia="de-DE"/>
         </w:rPr>
       </w:pPr>
       <w:r>
@@ -14889,7 +14853,7 @@
           <w:b w:val="0"/>
           <w:sz w:val="22"/>
           <w:szCs w:val="22"/>
-          <w:lang w:val="de-DE" w:eastAsia="de-DE"/>
+          <w:lang w:val="fr-CH" w:eastAsia="de-DE"/>
         </w:rPr>
         <w:tab/>
       </w:r>
@@ -14900,18 +14864,27 @@
         <w:t>Aperçu du système</w:t>
       </w:r>
       <w:r>
+        <w:rPr>
+          <w:lang w:val="fr-CH"/>
+        </w:rPr>
         <w:tab/>
       </w:r>
       <w:r>
         <w:fldChar w:fldCharType="begin"/>
       </w:r>
       <w:r>
+        <w:rPr>
+          <w:lang w:val="fr-CH"/>
+        </w:rPr>
         <w:instrText xml:space="preserve"> PAGEREF _Toc26944932 \h </w:instrText>
       </w:r>
       <w:r>
         <w:fldChar w:fldCharType="separate"/>
       </w:r>
       <w:r>
+        <w:rPr>
+          <w:lang w:val="fr-CH"/>
+        </w:rPr>
         <w:t>2</w:t>
       </w:r>
       <w:r>
@@ -14925,7 +14898,7 @@
           <w:rFonts w:asciiTheme="minorHAnsi" w:eastAsiaTheme="minorEastAsia" w:hAnsiTheme="minorHAnsi" w:cstheme="minorBidi"/>
           <w:sz w:val="22"/>
           <w:szCs w:val="22"/>
-          <w:lang w:val="de-DE" w:eastAsia="de-DE"/>
+          <w:lang w:val="fr-CH" w:eastAsia="de-DE"/>
         </w:rPr>
       </w:pPr>
       <w:r>
@@ -14939,7 +14912,7 @@
           <w:rFonts w:asciiTheme="minorHAnsi" w:eastAsiaTheme="minorEastAsia" w:hAnsiTheme="minorHAnsi" w:cstheme="minorBidi"/>
           <w:sz w:val="22"/>
           <w:szCs w:val="22"/>
-          <w:lang w:val="de-DE" w:eastAsia="de-DE"/>
+          <w:lang w:val="fr-CH" w:eastAsia="de-DE"/>
         </w:rPr>
         <w:tab/>
       </w:r>
@@ -14950,18 +14923,27 @@
         <w:t>Technique 1: arborescence des fonctions</w:t>
       </w:r>
       <w:r>
+        <w:rPr>
+          <w:lang w:val="fr-CH"/>
+        </w:rPr>
         <w:tab/>
       </w:r>
       <w:r>
         <w:fldChar w:fldCharType="begin"/>
       </w:r>
       <w:r>
+        <w:rPr>
+          <w:lang w:val="fr-CH"/>
+        </w:rPr>
         <w:instrText xml:space="preserve"> PAGEREF _Toc26944933 \h </w:instrText>
       </w:r>
       <w:r>
         <w:fldChar w:fldCharType="separate"/>
       </w:r>
       <w:r>
+        <w:rPr>
+          <w:lang w:val="fr-CH"/>
+        </w:rPr>
         <w:t>2</w:t>
       </w:r>
       <w:r>
@@ -14975,7 +14957,7 @@
           <w:rFonts w:asciiTheme="minorHAnsi" w:eastAsiaTheme="minorEastAsia" w:hAnsiTheme="minorHAnsi" w:cstheme="minorBidi"/>
           <w:sz w:val="22"/>
           <w:szCs w:val="22"/>
-          <w:lang w:val="de-DE" w:eastAsia="de-DE"/>
+          <w:lang w:val="fr-CH" w:eastAsia="de-DE"/>
         </w:rPr>
       </w:pPr>
       <w:r>
@@ -14989,7 +14971,7 @@
           <w:rFonts w:asciiTheme="minorHAnsi" w:eastAsiaTheme="minorEastAsia" w:hAnsiTheme="minorHAnsi" w:cstheme="minorBidi"/>
           <w:sz w:val="22"/>
           <w:szCs w:val="22"/>
-          <w:lang w:val="de-DE" w:eastAsia="de-DE"/>
+          <w:lang w:val="fr-CH" w:eastAsia="de-DE"/>
         </w:rPr>
         <w:tab/>
       </w:r>
@@ -15000,18 +14982,27 @@
         <w:t>Technique 2: cas d’utilisation</w:t>
       </w:r>
       <w:r>
+        <w:rPr>
+          <w:lang w:val="fr-CH"/>
+        </w:rPr>
         <w:tab/>
       </w:r>
       <w:r>
         <w:fldChar w:fldCharType="begin"/>
       </w:r>
       <w:r>
+        <w:rPr>
+          <w:lang w:val="fr-CH"/>
+        </w:rPr>
         <w:instrText xml:space="preserve"> PAGEREF _Toc26944934 \h </w:instrText>
       </w:r>
       <w:r>
         <w:fldChar w:fldCharType="separate"/>
       </w:r>
       <w:r>
+        <w:rPr>
+          <w:lang w:val="fr-CH"/>
+        </w:rPr>
         <w:t>3</w:t>
       </w:r>
       <w:r>
@@ -15025,7 +15016,7 @@
           <w:rFonts w:asciiTheme="minorHAnsi" w:eastAsiaTheme="minorEastAsia" w:hAnsiTheme="minorHAnsi" w:cstheme="minorBidi"/>
           <w:sz w:val="22"/>
           <w:szCs w:val="22"/>
-          <w:lang w:val="de-DE" w:eastAsia="de-DE"/>
+          <w:lang w:val="fr-CH" w:eastAsia="de-DE"/>
         </w:rPr>
       </w:pPr>
       <w:r>
@@ -15039,7 +15030,7 @@
           <w:rFonts w:asciiTheme="minorHAnsi" w:eastAsiaTheme="minorEastAsia" w:hAnsiTheme="minorHAnsi" w:cstheme="minorBidi"/>
           <w:sz w:val="22"/>
           <w:szCs w:val="22"/>
-          <w:lang w:val="de-DE" w:eastAsia="de-DE"/>
+          <w:lang w:val="fr-CH" w:eastAsia="de-DE"/>
         </w:rPr>
         <w:tab/>
       </w:r>
@@ -15050,18 +15041,27 @@
         <w:t>Diagramme des paquetages du cas d’utilisation</w:t>
       </w:r>
       <w:r>
+        <w:rPr>
+          <w:lang w:val="fr-CH"/>
+        </w:rPr>
         <w:tab/>
       </w:r>
       <w:r>
         <w:fldChar w:fldCharType="begin"/>
       </w:r>
       <w:r>
+        <w:rPr>
+          <w:lang w:val="fr-CH"/>
+        </w:rPr>
         <w:instrText xml:space="preserve"> PAGEREF _Toc26944935 \h </w:instrText>
       </w:r>
       <w:r>
         <w:fldChar w:fldCharType="separate"/>
       </w:r>
       <w:r>
+        <w:rPr>
+          <w:lang w:val="fr-CH"/>
+        </w:rPr>
         <w:t>3</w:t>
       </w:r>
       <w:r>
@@ -15075,7 +15075,7 @@
           <w:rFonts w:asciiTheme="minorHAnsi" w:eastAsiaTheme="minorEastAsia" w:hAnsiTheme="minorHAnsi" w:cstheme="minorBidi"/>
           <w:sz w:val="22"/>
           <w:szCs w:val="22"/>
-          <w:lang w:val="de-DE" w:eastAsia="de-DE"/>
+          <w:lang w:val="fr-CH" w:eastAsia="de-DE"/>
         </w:rPr>
       </w:pPr>
       <w:r>
@@ -15089,7 +15089,7 @@
           <w:rFonts w:asciiTheme="minorHAnsi" w:eastAsiaTheme="minorEastAsia" w:hAnsiTheme="minorHAnsi" w:cstheme="minorBidi"/>
           <w:sz w:val="22"/>
           <w:szCs w:val="22"/>
-          <w:lang w:val="de-DE" w:eastAsia="de-DE"/>
+          <w:lang w:val="fr-CH" w:eastAsia="de-DE"/>
         </w:rPr>
         <w:tab/>
       </w:r>
@@ -15100,18 +15100,27 @@
         <w:t>Diagramme du cas d’utilisation</w:t>
       </w:r>
       <w:r>
+        <w:rPr>
+          <w:lang w:val="fr-CH"/>
+        </w:rPr>
         <w:tab/>
       </w:r>
       <w:r>
         <w:fldChar w:fldCharType="begin"/>
       </w:r>
       <w:r>
+        <w:rPr>
+          <w:lang w:val="fr-CH"/>
+        </w:rPr>
         <w:instrText xml:space="preserve"> PAGEREF _Toc26944936 \h </w:instrText>
       </w:r>
       <w:r>
         <w:fldChar w:fldCharType="separate"/>
       </w:r>
       <w:r>
+        <w:rPr>
+          <w:lang w:val="fr-CH"/>
+        </w:rPr>
         <w:t>3</w:t>
       </w:r>
       <w:r>
@@ -15126,7 +15135,7 @@
           <w:b w:val="0"/>
           <w:sz w:val="22"/>
           <w:szCs w:val="22"/>
-          <w:lang w:val="de-DE" w:eastAsia="de-DE"/>
+          <w:lang w:val="fr-CH" w:eastAsia="de-DE"/>
         </w:rPr>
       </w:pPr>
       <w:r>
@@ -15141,7 +15150,7 @@
           <w:b w:val="0"/>
           <w:sz w:val="22"/>
           <w:szCs w:val="22"/>
-          <w:lang w:val="de-DE" w:eastAsia="de-DE"/>
+          <w:lang w:val="fr-CH" w:eastAsia="de-DE"/>
         </w:rPr>
         <w:tab/>
       </w:r>
@@ -15152,18 +15161,27 @@
         <w:t>Exigences détaillées</w:t>
       </w:r>
       <w:r>
+        <w:rPr>
+          <w:lang w:val="fr-CH"/>
+        </w:rPr>
         <w:tab/>
       </w:r>
       <w:r>
         <w:fldChar w:fldCharType="begin"/>
       </w:r>
       <w:r>
+        <w:rPr>
+          <w:lang w:val="fr-CH"/>
+        </w:rPr>
         <w:instrText xml:space="preserve"> PAGEREF _Toc26944937 \h </w:instrText>
       </w:r>
       <w:r>
         <w:fldChar w:fldCharType="separate"/>
       </w:r>
       <w:r>
+        <w:rPr>
+          <w:lang w:val="fr-CH"/>
+        </w:rPr>
         <w:t>4</w:t>
       </w:r>
       <w:r>
@@ -15177,7 +15195,7 @@
           <w:rFonts w:asciiTheme="minorHAnsi" w:eastAsiaTheme="minorEastAsia" w:hAnsiTheme="minorHAnsi" w:cstheme="minorBidi"/>
           <w:sz w:val="22"/>
           <w:szCs w:val="22"/>
-          <w:lang w:val="de-DE" w:eastAsia="de-DE"/>
+          <w:lang w:val="fr-CH" w:eastAsia="de-DE"/>
         </w:rPr>
       </w:pPr>
       <w:r>
@@ -15191,7 +15209,7 @@
           <w:rFonts w:asciiTheme="minorHAnsi" w:eastAsiaTheme="minorEastAsia" w:hAnsiTheme="minorHAnsi" w:cstheme="minorBidi"/>
           <w:sz w:val="22"/>
           <w:szCs w:val="22"/>
-          <w:lang w:val="de-DE" w:eastAsia="de-DE"/>
+          <w:lang w:val="fr-CH" w:eastAsia="de-DE"/>
         </w:rPr>
         <w:tab/>
       </w:r>
@@ -15202,18 +15220,27 @@
         <w:t>Exigences de l’organisation</w:t>
       </w:r>
       <w:r>
+        <w:rPr>
+          <w:lang w:val="fr-CH"/>
+        </w:rPr>
         <w:tab/>
       </w:r>
       <w:r>
         <w:fldChar w:fldCharType="begin"/>
       </w:r>
       <w:r>
+        <w:rPr>
+          <w:lang w:val="fr-CH"/>
+        </w:rPr>
         <w:instrText xml:space="preserve"> PAGEREF _Toc26944938 \h </w:instrText>
       </w:r>
       <w:r>
         <w:fldChar w:fldCharType="separate"/>
       </w:r>
       <w:r>
+        <w:rPr>
+          <w:lang w:val="fr-CH"/>
+        </w:rPr>
         <w:t>4</w:t>
       </w:r>
       <w:r>
@@ -15227,7 +15254,7 @@
           <w:rFonts w:asciiTheme="minorHAnsi" w:eastAsiaTheme="minorEastAsia" w:hAnsiTheme="minorHAnsi" w:cstheme="minorBidi"/>
           <w:sz w:val="22"/>
           <w:szCs w:val="22"/>
-          <w:lang w:val="de-DE" w:eastAsia="de-DE"/>
+          <w:lang w:val="fr-CH" w:eastAsia="de-DE"/>
         </w:rPr>
       </w:pPr>
       <w:r>
@@ -15241,7 +15268,7 @@
           <w:rFonts w:asciiTheme="minorHAnsi" w:eastAsiaTheme="minorEastAsia" w:hAnsiTheme="minorHAnsi" w:cstheme="minorBidi"/>
           <w:sz w:val="22"/>
           <w:szCs w:val="22"/>
-          <w:lang w:val="de-DE" w:eastAsia="de-DE"/>
+          <w:lang w:val="fr-CH" w:eastAsia="de-DE"/>
         </w:rPr>
         <w:tab/>
       </w:r>
@@ -15252,18 +15279,27 @@
         <w:t>Exigences fonctionnelles</w:t>
       </w:r>
       <w:r>
+        <w:rPr>
+          <w:lang w:val="fr-CH"/>
+        </w:rPr>
         <w:tab/>
       </w:r>
       <w:r>
         <w:fldChar w:fldCharType="begin"/>
       </w:r>
       <w:r>
+        <w:rPr>
+          <w:lang w:val="fr-CH"/>
+        </w:rPr>
         <w:instrText xml:space="preserve"> PAGEREF _Toc26944939 \h </w:instrText>
       </w:r>
       <w:r>
         <w:fldChar w:fldCharType="separate"/>
       </w:r>
       <w:r>
+        <w:rPr>
+          <w:lang w:val="fr-CH"/>
+        </w:rPr>
         <w:t>4</w:t>
       </w:r>
       <w:r>
@@ -15277,7 +15313,7 @@
           <w:rFonts w:asciiTheme="minorHAnsi" w:eastAsiaTheme="minorEastAsia" w:hAnsiTheme="minorHAnsi" w:cstheme="minorBidi"/>
           <w:sz w:val="22"/>
           <w:szCs w:val="22"/>
-          <w:lang w:val="de-DE" w:eastAsia="de-DE"/>
+          <w:lang w:val="fr-CH" w:eastAsia="de-DE"/>
         </w:rPr>
       </w:pPr>
       <w:r>
@@ -15291,7 +15327,7 @@
           <w:rFonts w:asciiTheme="minorHAnsi" w:eastAsiaTheme="minorEastAsia" w:hAnsiTheme="minorHAnsi" w:cstheme="minorBidi"/>
           <w:sz w:val="22"/>
           <w:szCs w:val="22"/>
-          <w:lang w:val="de-DE" w:eastAsia="de-DE"/>
+          <w:lang w:val="fr-CH" w:eastAsia="de-DE"/>
         </w:rPr>
         <w:tab/>
       </w:r>
@@ -15302,18 +15338,27 @@
         <w:t>Technique 1: description dans un formulaire standard</w:t>
       </w:r>
       <w:r>
+        <w:rPr>
+          <w:lang w:val="fr-CH"/>
+        </w:rPr>
         <w:tab/>
       </w:r>
       <w:r>
         <w:fldChar w:fldCharType="begin"/>
       </w:r>
       <w:r>
+        <w:rPr>
+          <w:lang w:val="fr-CH"/>
+        </w:rPr>
         <w:instrText xml:space="preserve"> PAGEREF _Toc26944940 \h </w:instrText>
       </w:r>
       <w:r>
         <w:fldChar w:fldCharType="separate"/>
       </w:r>
       <w:r>
+        <w:rPr>
+          <w:lang w:val="fr-CH"/>
+        </w:rPr>
         <w:t>4</w:t>
       </w:r>
       <w:r>
@@ -15327,7 +15372,7 @@
           <w:rFonts w:asciiTheme="minorHAnsi" w:eastAsiaTheme="minorEastAsia" w:hAnsiTheme="minorHAnsi" w:cstheme="minorBidi"/>
           <w:sz w:val="22"/>
           <w:szCs w:val="22"/>
-          <w:lang w:val="de-DE" w:eastAsia="de-DE"/>
+          <w:lang w:val="fr-CH" w:eastAsia="de-DE"/>
         </w:rPr>
       </w:pPr>
       <w:r>
@@ -15341,7 +15386,7 @@
           <w:rFonts w:asciiTheme="minorHAnsi" w:eastAsiaTheme="minorEastAsia" w:hAnsiTheme="minorHAnsi" w:cstheme="minorBidi"/>
           <w:sz w:val="22"/>
           <w:szCs w:val="22"/>
-          <w:lang w:val="de-DE" w:eastAsia="de-DE"/>
+          <w:lang w:val="fr-CH" w:eastAsia="de-DE"/>
         </w:rPr>
         <w:tab/>
       </w:r>
@@ -15352,18 +15397,27 @@
         <w:t>Technique 2: description dans un formulaire pour récit d’utilisateur</w:t>
       </w:r>
       <w:r>
+        <w:rPr>
+          <w:lang w:val="fr-CH"/>
+        </w:rPr>
         <w:tab/>
       </w:r>
       <w:r>
         <w:fldChar w:fldCharType="begin"/>
       </w:r>
       <w:r>
+        <w:rPr>
+          <w:lang w:val="fr-CH"/>
+        </w:rPr>
         <w:instrText xml:space="preserve"> PAGEREF _Toc26944941 \h </w:instrText>
       </w:r>
       <w:r>
         <w:fldChar w:fldCharType="separate"/>
       </w:r>
       <w:r>
+        <w:rPr>
+          <w:lang w:val="fr-CH"/>
+        </w:rPr>
         <w:t>4</w:t>
       </w:r>
       <w:r>
@@ -15377,7 +15431,7 @@
           <w:rFonts w:asciiTheme="minorHAnsi" w:eastAsiaTheme="minorEastAsia" w:hAnsiTheme="minorHAnsi" w:cstheme="minorBidi"/>
           <w:sz w:val="22"/>
           <w:szCs w:val="22"/>
-          <w:lang w:val="en-US" w:eastAsia="de-DE"/>
+          <w:lang w:val="fr-CH" w:eastAsia="de-DE"/>
         </w:rPr>
       </w:pPr>
       <w:r>
@@ -15391,7 +15445,7 @@
           <w:rFonts w:asciiTheme="minorHAnsi" w:eastAsiaTheme="minorEastAsia" w:hAnsiTheme="minorHAnsi" w:cstheme="minorBidi"/>
           <w:sz w:val="22"/>
           <w:szCs w:val="22"/>
-          <w:lang w:val="en-US" w:eastAsia="de-DE"/>
+          <w:lang w:val="fr-CH" w:eastAsia="de-DE"/>
         </w:rPr>
         <w:tab/>
       </w:r>
@@ -15403,7 +15457,7 @@
       </w:r>
       <w:r>
         <w:rPr>
-          <w:lang w:val="en-US"/>
+          <w:lang w:val="fr-CH"/>
         </w:rPr>
         <w:tab/>
       </w:r>
@@ -15412,7 +15466,7 @@
       </w:r>
       <w:r>
         <w:rPr>
-          <w:lang w:val="en-US"/>
+          <w:lang w:val="fr-CH"/>
         </w:rPr>
         <w:instrText xml:space="preserve"> PAGEREF _Toc26944942 \h </w:instrText>
       </w:r>
@@ -15421,7 +15475,7 @@
       </w:r>
       <w:r>
         <w:rPr>
-          <w:lang w:val="en-US"/>
+          <w:lang w:val="fr-CH"/>
         </w:rPr>
         <w:t>4</w:t>
       </w:r>
@@ -15436,7 +15490,7 @@
           <w:rFonts w:asciiTheme="minorHAnsi" w:eastAsiaTheme="minorEastAsia" w:hAnsiTheme="minorHAnsi" w:cstheme="minorBidi"/>
           <w:sz w:val="22"/>
           <w:szCs w:val="22"/>
-          <w:lang w:val="en-US" w:eastAsia="de-DE"/>
+          <w:lang w:val="fr-CH" w:eastAsia="de-DE"/>
         </w:rPr>
       </w:pPr>
       <w:r>
@@ -15450,7 +15504,7 @@
           <w:rFonts w:asciiTheme="minorHAnsi" w:eastAsiaTheme="minorEastAsia" w:hAnsiTheme="minorHAnsi" w:cstheme="minorBidi"/>
           <w:sz w:val="22"/>
           <w:szCs w:val="22"/>
-          <w:lang w:val="en-US" w:eastAsia="de-DE"/>
+          <w:lang w:val="fr-CH" w:eastAsia="de-DE"/>
         </w:rPr>
         <w:tab/>
       </w:r>
@@ -15462,7 +15516,7 @@
       </w:r>
       <w:r>
         <w:rPr>
-          <w:lang w:val="en-US"/>
+          <w:lang w:val="fr-CH"/>
         </w:rPr>
         <w:tab/>
       </w:r>
@@ -15471,7 +15525,7 @@
       </w:r>
       <w:r>
         <w:rPr>
-          <w:lang w:val="en-US"/>
+          <w:lang w:val="fr-CH"/>
         </w:rPr>
         <w:instrText xml:space="preserve"> PAGEREF _Toc26944943 \h </w:instrText>
       </w:r>
@@ -15480,7 +15534,7 @@
       </w:r>
       <w:r>
         <w:rPr>
-          <w:lang w:val="en-US"/>
+          <w:lang w:val="fr-CH"/>
         </w:rPr>
         <w:t>4</w:t>
       </w:r>
@@ -15495,7 +15549,7 @@
           <w:rFonts w:asciiTheme="minorHAnsi" w:eastAsiaTheme="minorEastAsia" w:hAnsiTheme="minorHAnsi" w:cstheme="minorBidi"/>
           <w:sz w:val="22"/>
           <w:szCs w:val="22"/>
-          <w:lang w:val="en-US" w:eastAsia="de-DE"/>
+          <w:lang w:val="fr-CH" w:eastAsia="de-DE"/>
         </w:rPr>
       </w:pPr>
       <w:r>
@@ -15509,7 +15563,7 @@
           <w:rFonts w:asciiTheme="minorHAnsi" w:eastAsiaTheme="minorEastAsia" w:hAnsiTheme="minorHAnsi" w:cstheme="minorBidi"/>
           <w:sz w:val="22"/>
           <w:szCs w:val="22"/>
-          <w:lang w:val="en-US" w:eastAsia="de-DE"/>
+          <w:lang w:val="fr-CH" w:eastAsia="de-DE"/>
         </w:rPr>
         <w:tab/>
       </w:r>
@@ -15521,7 +15575,7 @@
       </w:r>
       <w:r>
         <w:rPr>
-          <w:lang w:val="en-US"/>
+          <w:lang w:val="fr-CH"/>
         </w:rPr>
         <w:tab/>
       </w:r>
@@ -15530,7 +15584,7 @@
       </w:r>
       <w:r>
         <w:rPr>
-          <w:lang w:val="en-US"/>
+          <w:lang w:val="fr-CH"/>
         </w:rPr>
         <w:instrText xml:space="preserve"> PAGEREF _Toc26944944 \h </w:instrText>
       </w:r>
@@ -15539,7 +15593,7 @@
       </w:r>
       <w:r>
         <w:rPr>
-          <w:lang w:val="en-US"/>
+          <w:lang w:val="fr-CH"/>
         </w:rPr>
         <w:t>4</w:t>
       </w:r>
@@ -15554,7 +15608,7 @@
           <w:rFonts w:asciiTheme="minorHAnsi" w:eastAsiaTheme="minorEastAsia" w:hAnsiTheme="minorHAnsi" w:cstheme="minorBidi"/>
           <w:sz w:val="22"/>
           <w:szCs w:val="22"/>
-          <w:lang w:val="en-US" w:eastAsia="de-DE"/>
+          <w:lang w:val="fr-CH" w:eastAsia="de-DE"/>
         </w:rPr>
       </w:pPr>
       <w:r>
@@ -15568,7 +15622,7 @@
           <w:rFonts w:asciiTheme="minorHAnsi" w:eastAsiaTheme="minorEastAsia" w:hAnsiTheme="minorHAnsi" w:cstheme="minorBidi"/>
           <w:sz w:val="22"/>
           <w:szCs w:val="22"/>
-          <w:lang w:val="en-US" w:eastAsia="de-DE"/>
+          <w:lang w:val="fr-CH" w:eastAsia="de-DE"/>
         </w:rPr>
         <w:tab/>
       </w:r>
@@ -15580,7 +15634,7 @@
       </w:r>
       <w:r>
         <w:rPr>
-          <w:lang w:val="en-US"/>
+          <w:lang w:val="fr-CH"/>
         </w:rPr>
         <w:tab/>
       </w:r>
@@ -15589,7 +15643,7 @@
       </w:r>
       <w:r>
         <w:rPr>
-          <w:lang w:val="en-US"/>
+          <w:lang w:val="fr-CH"/>
         </w:rPr>
         <w:instrText xml:space="preserve"> PAGEREF _Toc26944945 \h </w:instrText>
       </w:r>
@@ -15598,7 +15652,7 @@
       </w:r>
       <w:r>
         <w:rPr>
-          <w:lang w:val="en-US"/>
+          <w:lang w:val="fr-CH"/>
         </w:rPr>
         <w:t>4</w:t>
       </w:r>
@@ -15613,7 +15667,7 @@
           <w:rFonts w:asciiTheme="minorHAnsi" w:eastAsiaTheme="minorEastAsia" w:hAnsiTheme="minorHAnsi" w:cstheme="minorBidi"/>
           <w:sz w:val="22"/>
           <w:szCs w:val="22"/>
-          <w:lang w:val="en-US" w:eastAsia="de-DE"/>
+          <w:lang w:val="fr-CH" w:eastAsia="de-DE"/>
         </w:rPr>
       </w:pPr>
       <w:r>
@@ -15627,7 +15681,7 @@
           <w:rFonts w:asciiTheme="minorHAnsi" w:eastAsiaTheme="minorEastAsia" w:hAnsiTheme="minorHAnsi" w:cstheme="minorBidi"/>
           <w:sz w:val="22"/>
           <w:szCs w:val="22"/>
-          <w:lang w:val="en-US" w:eastAsia="de-DE"/>
+          <w:lang w:val="fr-CH" w:eastAsia="de-DE"/>
         </w:rPr>
         <w:tab/>
       </w:r>
@@ -15639,7 +15693,7 @@
       </w:r>
       <w:r>
         <w:rPr>
-          <w:lang w:val="en-US"/>
+          <w:lang w:val="fr-CH"/>
         </w:rPr>
         <w:tab/>
       </w:r>
@@ -15648,7 +15702,7 @@
       </w:r>
       <w:r>
         <w:rPr>
-          <w:lang w:val="en-US"/>
+          <w:lang w:val="fr-CH"/>
         </w:rPr>
         <w:instrText xml:space="preserve"> PAGEREF _Toc26944946 \h </w:instrText>
       </w:r>
@@ -15657,7 +15711,7 @@
       </w:r>
       <w:r>
         <w:rPr>
-          <w:lang w:val="en-US"/>
+          <w:lang w:val="fr-CH"/>
         </w:rPr>
         <w:t>4</w:t>
       </w:r>
@@ -15672,7 +15726,7 @@
           <w:rFonts w:asciiTheme="minorHAnsi" w:eastAsiaTheme="minorEastAsia" w:hAnsiTheme="minorHAnsi" w:cstheme="minorBidi"/>
           <w:sz w:val="22"/>
           <w:szCs w:val="22"/>
-          <w:lang w:val="en-US" w:eastAsia="de-DE"/>
+          <w:lang w:val="fr-CH" w:eastAsia="de-DE"/>
         </w:rPr>
       </w:pPr>
       <w:r>
@@ -15686,7 +15740,7 @@
           <w:rFonts w:asciiTheme="minorHAnsi" w:eastAsiaTheme="minorEastAsia" w:hAnsiTheme="minorHAnsi" w:cstheme="minorBidi"/>
           <w:sz w:val="22"/>
           <w:szCs w:val="22"/>
-          <w:lang w:val="en-US" w:eastAsia="de-DE"/>
+          <w:lang w:val="fr-CH" w:eastAsia="de-DE"/>
         </w:rPr>
         <w:tab/>
       </w:r>
@@ -15698,7 +15752,7 @@
       </w:r>
       <w:r>
         <w:rPr>
-          <w:lang w:val="en-US"/>
+          <w:lang w:val="fr-CH"/>
         </w:rPr>
         <w:tab/>
       </w:r>
@@ -15707,7 +15761,7 @@
       </w:r>
       <w:r>
         <w:rPr>
-          <w:lang w:val="en-US"/>
+          <w:lang w:val="fr-CH"/>
         </w:rPr>
         <w:instrText xml:space="preserve"> PAGEREF _Toc26944947 \h </w:instrText>
       </w:r>
@@ -15716,7 +15770,7 @@
       </w:r>
       <w:r>
         <w:rPr>
-          <w:lang w:val="en-US"/>
+          <w:lang w:val="fr-CH"/>
         </w:rPr>
         <w:t>4</w:t>
       </w:r>
@@ -15732,7 +15786,7 @@
           <w:i w:val="0"/>
           <w:sz w:val="22"/>
           <w:szCs w:val="22"/>
-          <w:lang w:val="en-US" w:eastAsia="de-DE"/>
+          <w:lang w:val="fr-CH" w:eastAsia="de-DE"/>
         </w:rPr>
       </w:pPr>
       <w:r>
@@ -15743,7 +15797,7 @@
       </w:r>
       <w:r>
         <w:rPr>
-          <w:lang w:val="en-US"/>
+          <w:lang w:val="fr-CH"/>
         </w:rPr>
         <w:tab/>
       </w:r>
@@ -15752,7 +15806,7 @@
       </w:r>
       <w:r>
         <w:rPr>
-          <w:lang w:val="en-US"/>
+          <w:lang w:val="fr-CH"/>
         </w:rPr>
         <w:instrText xml:space="preserve"> PAGEREF _Toc26944948 \h </w:instrText>
       </w:r>
@@ -15761,7 +15815,7 @@
       </w:r>
       <w:r>
         <w:rPr>
-          <w:lang w:val="en-US"/>
+          <w:lang w:val="fr-CH"/>
         </w:rPr>
         <w:t>4</w:t>
       </w:r>
@@ -15776,7 +15830,7 @@
           <w:rFonts w:asciiTheme="minorHAnsi" w:eastAsiaTheme="minorEastAsia" w:hAnsiTheme="minorHAnsi" w:cstheme="minorBidi"/>
           <w:sz w:val="22"/>
           <w:szCs w:val="22"/>
-          <w:lang w:val="en-US" w:eastAsia="de-DE"/>
+          <w:lang w:val="fr-CH" w:eastAsia="de-DE"/>
         </w:rPr>
       </w:pPr>
       <w:r>
@@ -15787,7 +15841,7 @@
       </w:r>
       <w:r>
         <w:rPr>
-          <w:lang w:val="en-US"/>
+          <w:lang w:val="fr-CH"/>
         </w:rPr>
         <w:tab/>
       </w:r>
@@ -15796,7 +15850,7 @@
       </w:r>
       <w:r>
         <w:rPr>
-          <w:lang w:val="en-US"/>
+          <w:lang w:val="fr-CH"/>
         </w:rPr>
         <w:instrText xml:space="preserve"> PAGEREF _Toc26944949 \h </w:instrText>
       </w:r>
@@ -15805,7 +15859,7 @@
       </w:r>
       <w:r>
         <w:rPr>
-          <w:lang w:val="en-US"/>
+          <w:lang w:val="fr-CH"/>
         </w:rPr>
         <w:t>4</w:t>
       </w:r>
@@ -15820,7 +15874,7 @@
           <w:rFonts w:asciiTheme="minorHAnsi" w:eastAsiaTheme="minorEastAsia" w:hAnsiTheme="minorHAnsi" w:cstheme="minorBidi"/>
           <w:sz w:val="22"/>
           <w:szCs w:val="22"/>
-          <w:lang w:val="en-US" w:eastAsia="de-DE"/>
+          <w:lang w:val="fr-CH" w:eastAsia="de-DE"/>
         </w:rPr>
       </w:pPr>
       <w:r>
@@ -15831,7 +15885,7 @@
       </w:r>
       <w:r>
         <w:rPr>
-          <w:lang w:val="en-US"/>
+          <w:lang w:val="fr-CH"/>
         </w:rPr>
         <w:tab/>
       </w:r>
@@ -15840,7 +15894,7 @@
       </w:r>
       <w:r>
         <w:rPr>
-          <w:lang w:val="en-US"/>
+          <w:lang w:val="fr-CH"/>
         </w:rPr>
         <w:instrText xml:space="preserve"> PAGEREF _Toc26944950 \h </w:instrText>
       </w:r>
@@ -15849,7 +15903,7 @@
       </w:r>
       <w:r>
         <w:rPr>
-          <w:lang w:val="en-US"/>
+          <w:lang w:val="fr-CH"/>
         </w:rPr>
         <w:t>4</w:t>
       </w:r>
@@ -15864,7 +15918,7 @@
           <w:rFonts w:asciiTheme="minorHAnsi" w:eastAsiaTheme="minorEastAsia" w:hAnsiTheme="minorHAnsi" w:cstheme="minorBidi"/>
           <w:sz w:val="22"/>
           <w:szCs w:val="22"/>
-          <w:lang w:val="en-US" w:eastAsia="de-DE"/>
+          <w:lang w:val="fr-CH" w:eastAsia="de-DE"/>
         </w:rPr>
       </w:pPr>
       <w:r>
@@ -15875,7 +15929,7 @@
       </w:r>
       <w:r>
         <w:rPr>
-          <w:lang w:val="en-US"/>
+          <w:lang w:val="fr-CH"/>
         </w:rPr>
         <w:tab/>
       </w:r>
@@ -15884,7 +15938,7 @@
       </w:r>
       <w:r>
         <w:rPr>
-          <w:lang w:val="en-US"/>
+          <w:lang w:val="fr-CH"/>
         </w:rPr>
         <w:instrText xml:space="preserve"> PAGEREF _Toc26944951 \h </w:instrText>
       </w:r>
@@ -15893,7 +15947,7 @@
       </w:r>
       <w:r>
         <w:rPr>
-          <w:lang w:val="en-US"/>
+          <w:lang w:val="fr-CH"/>
         </w:rPr>
         <w:t>4</w:t>
       </w:r>
@@ -15948,7 +16002,7 @@
           <w:rFonts w:asciiTheme="minorHAnsi" w:eastAsiaTheme="minorEastAsia" w:hAnsiTheme="minorHAnsi" w:cstheme="minorBidi"/>
           <w:sz w:val="22"/>
           <w:szCs w:val="22"/>
-          <w:lang w:val="en-US" w:eastAsia="de-DE"/>
+          <w:lang w:val="fr-CH" w:eastAsia="de-DE"/>
         </w:rPr>
       </w:pPr>
       <w:r>
@@ -15980,7 +16034,7 @@
           <w:rFonts w:asciiTheme="minorHAnsi" w:eastAsiaTheme="minorEastAsia" w:hAnsiTheme="minorHAnsi" w:cstheme="minorBidi"/>
           <w:sz w:val="22"/>
           <w:szCs w:val="22"/>
-          <w:lang w:val="en-US" w:eastAsia="de-DE"/>
+          <w:lang w:val="fr-CH" w:eastAsia="de-DE"/>
         </w:rPr>
         <w:tab/>
       </w:r>
@@ -15992,7 +16046,7 @@
       </w:r>
       <w:r>
         <w:rPr>
-          <w:lang w:val="en-US"/>
+          <w:lang w:val="fr-CH"/>
         </w:rPr>
         <w:tab/>
       </w:r>
@@ -16001,7 +16055,7 @@
       </w:r>
       <w:r>
         <w:rPr>
-          <w:lang w:val="en-US"/>
+          <w:lang w:val="fr-CH"/>
         </w:rPr>
         <w:instrText xml:space="preserve"> PAGEREF _Toc26944952 \h </w:instrText>
       </w:r>
@@ -16010,7 +16064,7 @@
       </w:r>
       <w:r>
         <w:rPr>
-          <w:lang w:val="en-US"/>
+          <w:lang w:val="fr-CH"/>
         </w:rPr>
         <w:t>2</w:t>
       </w:r>
@@ -16025,7 +16079,7 @@
           <w:rFonts w:asciiTheme="minorHAnsi" w:eastAsiaTheme="minorEastAsia" w:hAnsiTheme="minorHAnsi" w:cstheme="minorBidi"/>
           <w:sz w:val="22"/>
           <w:szCs w:val="22"/>
-          <w:lang w:val="en-US" w:eastAsia="de-DE"/>
+          <w:lang w:val="fr-CH" w:eastAsia="de-DE"/>
         </w:rPr>
       </w:pPr>
       <w:r>
@@ -16039,7 +16093,7 @@
           <w:rFonts w:asciiTheme="minorHAnsi" w:eastAsiaTheme="minorEastAsia" w:hAnsiTheme="minorHAnsi" w:cstheme="minorBidi"/>
           <w:sz w:val="22"/>
           <w:szCs w:val="22"/>
-          <w:lang w:val="en-US" w:eastAsia="de-DE"/>
+          <w:lang w:val="fr-CH" w:eastAsia="de-DE"/>
         </w:rPr>
         <w:tab/>
       </w:r>
@@ -16051,7 +16105,7 @@
       </w:r>
       <w:r>
         <w:rPr>
-          <w:lang w:val="en-US"/>
+          <w:lang w:val="fr-CH"/>
         </w:rPr>
         <w:tab/>
       </w:r>
@@ -16060,7 +16114,7 @@
       </w:r>
       <w:r>
         <w:rPr>
-          <w:lang w:val="en-US"/>
+          <w:lang w:val="fr-CH"/>
         </w:rPr>
         <w:instrText xml:space="preserve"> PAGEREF _Toc26944953 \h </w:instrText>
       </w:r>
@@ -16069,7 +16123,7 @@
       </w:r>
       <w:r>
         <w:rPr>
-          <w:lang w:val="en-US"/>
+          <w:lang w:val="fr-CH"/>
         </w:rPr>
         <w:t>3</w:t>
       </w:r>
@@ -16084,7 +16138,7 @@
           <w:rFonts w:asciiTheme="minorHAnsi" w:eastAsiaTheme="minorEastAsia" w:hAnsiTheme="minorHAnsi" w:cstheme="minorBidi"/>
           <w:sz w:val="22"/>
           <w:szCs w:val="22"/>
-          <w:lang w:val="de-DE" w:eastAsia="de-DE"/>
+          <w:lang w:val="fr-CH" w:eastAsia="de-DE"/>
         </w:rPr>
       </w:pPr>
       <w:r>
@@ -16098,7 +16152,7 @@
           <w:rFonts w:asciiTheme="minorHAnsi" w:eastAsiaTheme="minorEastAsia" w:hAnsiTheme="minorHAnsi" w:cstheme="minorBidi"/>
           <w:sz w:val="22"/>
           <w:szCs w:val="22"/>
-          <w:lang w:val="de-DE" w:eastAsia="de-DE"/>
+          <w:lang w:val="fr-CH" w:eastAsia="de-DE"/>
         </w:rPr>
         <w:tab/>
       </w:r>
@@ -16109,18 +16163,27 @@
         <w:t>Diagramme du cas d’utilisation</w:t>
       </w:r>
       <w:r>
+        <w:rPr>
+          <w:lang w:val="fr-CH"/>
+        </w:rPr>
         <w:tab/>
       </w:r>
       <w:r>
         <w:fldChar w:fldCharType="begin"/>
       </w:r>
       <w:r>
+        <w:rPr>
+          <w:lang w:val="fr-CH"/>
+        </w:rPr>
         <w:instrText xml:space="preserve"> PAGEREF _Toc26944954 \h </w:instrText>
       </w:r>
       <w:r>
         <w:fldChar w:fldCharType="separate"/>
       </w:r>
       <w:r>
+        <w:rPr>
+          <w:lang w:val="fr-CH"/>
+        </w:rPr>
         <w:t>3</w:t>
       </w:r>
       <w:r>
@@ -16167,7 +16230,7 @@
           <w:rFonts w:asciiTheme="minorHAnsi" w:eastAsiaTheme="minorEastAsia" w:hAnsiTheme="minorHAnsi" w:cstheme="minorBidi"/>
           <w:sz w:val="22"/>
           <w:szCs w:val="22"/>
-          <w:lang w:val="en-US" w:eastAsia="de-DE"/>
+          <w:lang w:val="fr-CH" w:eastAsia="de-DE"/>
         </w:rPr>
       </w:pPr>
       <w:r>
@@ -16201,7 +16264,7 @@
           <w:rFonts w:asciiTheme="minorHAnsi" w:eastAsiaTheme="minorEastAsia" w:hAnsiTheme="minorHAnsi" w:cstheme="minorBidi"/>
           <w:sz w:val="22"/>
           <w:szCs w:val="22"/>
-          <w:lang w:val="en-US" w:eastAsia="de-DE"/>
+          <w:lang w:val="fr-CH" w:eastAsia="de-DE"/>
         </w:rPr>
         <w:tab/>
       </w:r>
@@ -16213,7 +16276,7 @@
       </w:r>
       <w:r>
         <w:rPr>
-          <w:lang w:val="en-US"/>
+          <w:lang w:val="fr-CH"/>
         </w:rPr>
         <w:tab/>
       </w:r>
@@ -16222,7 +16285,7 @@
       </w:r>
       <w:r>
         <w:rPr>
-          <w:lang w:val="en-US"/>
+          <w:lang w:val="fr-CH"/>
         </w:rPr>
         <w:instrText xml:space="preserve"> PAGEREF _Toc26944955 \h </w:instrText>
       </w:r>
@@ -16231,7 +16294,7 @@
       </w:r>
       <w:r>
         <w:rPr>
-          <w:lang w:val="en-US"/>
+          <w:lang w:val="fr-CH"/>
         </w:rPr>
         <w:t>1</w:t>
       </w:r>
@@ -16246,7 +16309,7 @@
           <w:rFonts w:asciiTheme="minorHAnsi" w:eastAsiaTheme="minorEastAsia" w:hAnsiTheme="minorHAnsi" w:cstheme="minorBidi"/>
           <w:sz w:val="22"/>
           <w:szCs w:val="22"/>
-          <w:lang w:val="en-US" w:eastAsia="de-DE"/>
+          <w:lang w:val="fr-CH" w:eastAsia="de-DE"/>
         </w:rPr>
       </w:pPr>
       <w:r>
@@ -16260,7 +16323,7 @@
           <w:rFonts w:asciiTheme="minorHAnsi" w:eastAsiaTheme="minorEastAsia" w:hAnsiTheme="minorHAnsi" w:cstheme="minorBidi"/>
           <w:sz w:val="22"/>
           <w:szCs w:val="22"/>
-          <w:lang w:val="en-US" w:eastAsia="de-DE"/>
+          <w:lang w:val="fr-CH" w:eastAsia="de-DE"/>
         </w:rPr>
         <w:tab/>
       </w:r>
@@ -16272,7 +16335,7 @@
       </w:r>
       <w:r>
         <w:rPr>
-          <w:lang w:val="en-US"/>
+          <w:lang w:val="fr-CH"/>
         </w:rPr>
         <w:tab/>
       </w:r>
@@ -16281,7 +16344,7 @@
       </w:r>
       <w:r>
         <w:rPr>
-          <w:lang w:val="en-US"/>
+          <w:lang w:val="fr-CH"/>
         </w:rPr>
         <w:instrText xml:space="preserve"> PAGEREF _Toc26944956 \h </w:instrText>
       </w:r>
@@ -16290,7 +16353,7 @@
       </w:r>
       <w:r>
         <w:rPr>
-          <w:lang w:val="en-US"/>
+          <w:lang w:val="fr-CH"/>
         </w:rPr>
         <w:t>2</w:t>
       </w:r>
@@ -16305,7 +16368,7 @@
           <w:rFonts w:asciiTheme="minorHAnsi" w:eastAsiaTheme="minorEastAsia" w:hAnsiTheme="minorHAnsi" w:cstheme="minorBidi"/>
           <w:sz w:val="22"/>
           <w:szCs w:val="22"/>
-          <w:lang w:val="en-US" w:eastAsia="de-DE"/>
+          <w:lang w:val="fr-CH" w:eastAsia="de-DE"/>
         </w:rPr>
       </w:pPr>
       <w:r>
@@ -16319,7 +16382,7 @@
           <w:rFonts w:asciiTheme="minorHAnsi" w:eastAsiaTheme="minorEastAsia" w:hAnsiTheme="minorHAnsi" w:cstheme="minorBidi"/>
           <w:sz w:val="22"/>
           <w:szCs w:val="22"/>
-          <w:lang w:val="en-US" w:eastAsia="de-DE"/>
+          <w:lang w:val="fr-CH" w:eastAsia="de-DE"/>
         </w:rPr>
         <w:tab/>
       </w:r>
@@ -16331,7 +16394,7 @@
       </w:r>
       <w:r>
         <w:rPr>
-          <w:lang w:val="en-US"/>
+          <w:lang w:val="fr-CH"/>
         </w:rPr>
         <w:tab/>
       </w:r>
@@ -16340,7 +16403,7 @@
       </w:r>
       <w:r>
         <w:rPr>
-          <w:lang w:val="en-US"/>
+          <w:lang w:val="fr-CH"/>
         </w:rPr>
         <w:instrText xml:space="preserve"> PAGEREF _Toc26944957 \h </w:instrText>
       </w:r>
@@ -16349,7 +16412,7 @@
       </w:r>
       <w:r>
         <w:rPr>
-          <w:lang w:val="en-US"/>
+          <w:lang w:val="fr-CH"/>
         </w:rPr>
         <w:t>4</w:t>
       </w:r>
@@ -16364,7 +16427,7 @@
           <w:rFonts w:asciiTheme="minorHAnsi" w:eastAsiaTheme="minorEastAsia" w:hAnsiTheme="minorHAnsi" w:cstheme="minorBidi"/>
           <w:sz w:val="22"/>
           <w:szCs w:val="22"/>
-          <w:lang w:val="en-US" w:eastAsia="de-DE"/>
+          <w:lang w:val="fr-CH" w:eastAsia="de-DE"/>
         </w:rPr>
       </w:pPr>
       <w:r>
@@ -16378,7 +16441,7 @@
           <w:rFonts w:asciiTheme="minorHAnsi" w:eastAsiaTheme="minorEastAsia" w:hAnsiTheme="minorHAnsi" w:cstheme="minorBidi"/>
           <w:sz w:val="22"/>
           <w:szCs w:val="22"/>
-          <w:lang w:val="en-US" w:eastAsia="de-DE"/>
+          <w:lang w:val="fr-CH" w:eastAsia="de-DE"/>
         </w:rPr>
         <w:tab/>
       </w:r>
@@ -16390,7 +16453,7 @@
       </w:r>
       <w:r>
         <w:rPr>
-          <w:lang w:val="en-US"/>
+          <w:lang w:val="fr-CH"/>
         </w:rPr>
         <w:tab/>
       </w:r>
@@ -16399,7 +16462,7 @@
       </w:r>
       <w:r>
         <w:rPr>
-          <w:lang w:val="en-US"/>
+          <w:lang w:val="fr-CH"/>
         </w:rPr>
         <w:instrText xml:space="preserve"> PAGEREF _Toc26944958 \h </w:instrText>
       </w:r>
@@ -16408,7 +16471,7 @@
       </w:r>
       <w:r>
         <w:rPr>
-          <w:lang w:val="en-US"/>
+          <w:lang w:val="fr-CH"/>
         </w:rPr>
         <w:t>4</w:t>
       </w:r>
@@ -16423,7 +16486,7 @@
           <w:rFonts w:asciiTheme="minorHAnsi" w:eastAsiaTheme="minorEastAsia" w:hAnsiTheme="minorHAnsi" w:cstheme="minorBidi"/>
           <w:sz w:val="22"/>
           <w:szCs w:val="22"/>
-          <w:lang w:val="en-US" w:eastAsia="de-DE"/>
+          <w:lang w:val="fr-CH" w:eastAsia="de-DE"/>
         </w:rPr>
       </w:pPr>
       <w:r>
@@ -16437,7 +16500,7 @@
           <w:rFonts w:asciiTheme="minorHAnsi" w:eastAsiaTheme="minorEastAsia" w:hAnsiTheme="minorHAnsi" w:cstheme="minorBidi"/>
           <w:sz w:val="22"/>
           <w:szCs w:val="22"/>
-          <w:lang w:val="en-US" w:eastAsia="de-DE"/>
+          <w:lang w:val="fr-CH" w:eastAsia="de-DE"/>
         </w:rPr>
         <w:tab/>
       </w:r>
@@ -16449,7 +16512,7 @@
       </w:r>
       <w:r>
         <w:rPr>
-          <w:lang w:val="en-US"/>
+          <w:lang w:val="fr-CH"/>
         </w:rPr>
         <w:tab/>
       </w:r>
@@ -16458,7 +16521,7 @@
       </w:r>
       <w:r>
         <w:rPr>
-          <w:lang w:val="en-US"/>
+          <w:lang w:val="fr-CH"/>
         </w:rPr>
         <w:instrText xml:space="preserve"> PAGEREF _Toc26944959 \h </w:instrText>
       </w:r>
@@ -16467,7 +16530,7 @@
       </w:r>
       <w:r>
         <w:rPr>
-          <w:lang w:val="en-US"/>
+          <w:lang w:val="fr-CH"/>
         </w:rPr>
         <w:t>4</w:t>
       </w:r>
@@ -16482,7 +16545,7 @@
           <w:rFonts w:asciiTheme="minorHAnsi" w:eastAsiaTheme="minorEastAsia" w:hAnsiTheme="minorHAnsi" w:cstheme="minorBidi"/>
           <w:sz w:val="22"/>
           <w:szCs w:val="22"/>
-          <w:lang w:val="en-US" w:eastAsia="de-DE"/>
+          <w:lang w:val="fr-CH" w:eastAsia="de-DE"/>
         </w:rPr>
       </w:pPr>
       <w:r>
@@ -16496,7 +16559,7 @@
           <w:rFonts w:asciiTheme="minorHAnsi" w:eastAsiaTheme="minorEastAsia" w:hAnsiTheme="minorHAnsi" w:cstheme="minorBidi"/>
           <w:sz w:val="22"/>
           <w:szCs w:val="22"/>
-          <w:lang w:val="en-US" w:eastAsia="de-DE"/>
+          <w:lang w:val="fr-CH" w:eastAsia="de-DE"/>
         </w:rPr>
         <w:tab/>
       </w:r>
@@ -16508,7 +16571,7 @@
       </w:r>
       <w:r>
         <w:rPr>
-          <w:lang w:val="en-US"/>
+          <w:lang w:val="fr-CH"/>
         </w:rPr>
         <w:tab/>
       </w:r>
@@ -16517,7 +16580,7 @@
       </w:r>
       <w:r>
         <w:rPr>
-          <w:lang w:val="en-US"/>
+          <w:lang w:val="fr-CH"/>
         </w:rPr>
         <w:instrText xml:space="preserve"> PAGEREF _Toc26944960 \h </w:instrText>
       </w:r>
@@ -16526,7 +16589,7 @@
       </w:r>
       <w:r>
         <w:rPr>
-          <w:lang w:val="en-US"/>
+          <w:lang w:val="fr-CH"/>
         </w:rPr>
         <w:t>4</w:t>
       </w:r>
@@ -16541,7 +16604,7 @@
           <w:rFonts w:asciiTheme="minorHAnsi" w:eastAsiaTheme="minorEastAsia" w:hAnsiTheme="minorHAnsi" w:cstheme="minorBidi"/>
           <w:sz w:val="22"/>
           <w:szCs w:val="22"/>
-          <w:lang w:val="en-US" w:eastAsia="de-DE"/>
+          <w:lang w:val="fr-CH" w:eastAsia="de-DE"/>
         </w:rPr>
       </w:pPr>
       <w:r>
@@ -16555,7 +16618,7 @@
           <w:rFonts w:asciiTheme="minorHAnsi" w:eastAsiaTheme="minorEastAsia" w:hAnsiTheme="minorHAnsi" w:cstheme="minorBidi"/>
           <w:sz w:val="22"/>
           <w:szCs w:val="22"/>
-          <w:lang w:val="en-US" w:eastAsia="de-DE"/>
+          <w:lang w:val="fr-CH" w:eastAsia="de-DE"/>
         </w:rPr>
         <w:tab/>
       </w:r>
@@ -16567,7 +16630,7 @@
       </w:r>
       <w:r>
         <w:rPr>
-          <w:lang w:val="en-US"/>
+          <w:lang w:val="fr-CH"/>
         </w:rPr>
         <w:tab/>
       </w:r>
@@ -16576,7 +16639,7 @@
       </w:r>
       <w:r>
         <w:rPr>
-          <w:lang w:val="en-US"/>
+          <w:lang w:val="fr-CH"/>
         </w:rPr>
         <w:instrText xml:space="preserve"> PAGEREF _Toc26944961 \h </w:instrText>
       </w:r>
@@ -16585,7 +16648,7 @@
       </w:r>
       <w:r>
         <w:rPr>
-          <w:lang w:val="en-US"/>
+          <w:lang w:val="fr-CH"/>
         </w:rPr>
         <w:t>4</w:t>
       </w:r>
@@ -16600,7 +16663,7 @@
           <w:rFonts w:asciiTheme="minorHAnsi" w:eastAsiaTheme="minorEastAsia" w:hAnsiTheme="minorHAnsi" w:cstheme="minorBidi"/>
           <w:sz w:val="22"/>
           <w:szCs w:val="22"/>
-          <w:lang w:val="en-US" w:eastAsia="de-DE"/>
+          <w:lang w:val="fr-CH" w:eastAsia="de-DE"/>
         </w:rPr>
       </w:pPr>
       <w:r>
@@ -16614,7 +16677,7 @@
           <w:rFonts w:asciiTheme="minorHAnsi" w:eastAsiaTheme="minorEastAsia" w:hAnsiTheme="minorHAnsi" w:cstheme="minorBidi"/>
           <w:sz w:val="22"/>
           <w:szCs w:val="22"/>
-          <w:lang w:val="en-US" w:eastAsia="de-DE"/>
+          <w:lang w:val="fr-CH" w:eastAsia="de-DE"/>
         </w:rPr>
         <w:tab/>
       </w:r>
@@ -16626,7 +16689,7 @@
       </w:r>
       <w:r>
         <w:rPr>
-          <w:lang w:val="en-US"/>
+          <w:lang w:val="fr-CH"/>
         </w:rPr>
         <w:tab/>
       </w:r>
@@ -16635,7 +16698,7 @@
       </w:r>
       <w:r>
         <w:rPr>
-          <w:lang w:val="en-US"/>
+          <w:lang w:val="fr-CH"/>
         </w:rPr>
         <w:instrText xml:space="preserve"> PAGEREF _Toc26944962 \h </w:instrText>
       </w:r>
@@ -16644,7 +16707,7 @@
       </w:r>
       <w:r>
         <w:rPr>
-          <w:lang w:val="en-US"/>
+          <w:lang w:val="fr-CH"/>
         </w:rPr>
         <w:t>4</w:t>
       </w:r>
@@ -16659,7 +16722,7 @@
           <w:rFonts w:asciiTheme="minorHAnsi" w:eastAsiaTheme="minorEastAsia" w:hAnsiTheme="minorHAnsi" w:cstheme="minorBidi"/>
           <w:sz w:val="22"/>
           <w:szCs w:val="22"/>
-          <w:lang w:val="en-US" w:eastAsia="de-DE"/>
+          <w:lang w:val="fr-CH" w:eastAsia="de-DE"/>
         </w:rPr>
       </w:pPr>
       <w:r>
@@ -16673,7 +16736,7 @@
           <w:rFonts w:asciiTheme="minorHAnsi" w:eastAsiaTheme="minorEastAsia" w:hAnsiTheme="minorHAnsi" w:cstheme="minorBidi"/>
           <w:sz w:val="22"/>
           <w:szCs w:val="22"/>
-          <w:lang w:val="en-US" w:eastAsia="de-DE"/>
+          <w:lang w:val="fr-CH" w:eastAsia="de-DE"/>
         </w:rPr>
         <w:tab/>
       </w:r>
@@ -16685,7 +16748,7 @@
       </w:r>
       <w:r>
         <w:rPr>
-          <w:lang w:val="en-US"/>
+          <w:lang w:val="fr-CH"/>
         </w:rPr>
         <w:tab/>
       </w:r>
@@ -16694,7 +16757,7 @@
       </w:r>
       <w:r>
         <w:rPr>
-          <w:lang w:val="en-US"/>
+          <w:lang w:val="fr-CH"/>
         </w:rPr>
         <w:instrText xml:space="preserve"> PAGEREF _Toc26944963 \h </w:instrText>
       </w:r>
@@ -16703,7 +16766,7 @@
       </w:r>
       <w:r>
         <w:rPr>
-          <w:lang w:val="en-US"/>
+          <w:lang w:val="fr-CH"/>
         </w:rPr>
         <w:t>4</w:t>
       </w:r>
@@ -16718,7 +16781,7 @@
           <w:rFonts w:asciiTheme="minorHAnsi" w:eastAsiaTheme="minorEastAsia" w:hAnsiTheme="minorHAnsi" w:cstheme="minorBidi"/>
           <w:sz w:val="22"/>
           <w:szCs w:val="22"/>
-          <w:lang w:val="en-US" w:eastAsia="de-DE"/>
+          <w:lang w:val="fr-CH" w:eastAsia="de-DE"/>
         </w:rPr>
       </w:pPr>
       <w:r>
@@ -16732,7 +16795,7 @@
           <w:rFonts w:asciiTheme="minorHAnsi" w:eastAsiaTheme="minorEastAsia" w:hAnsiTheme="minorHAnsi" w:cstheme="minorBidi"/>
           <w:sz w:val="22"/>
           <w:szCs w:val="22"/>
-          <w:lang w:val="en-US" w:eastAsia="de-DE"/>
+          <w:lang w:val="fr-CH" w:eastAsia="de-DE"/>
         </w:rPr>
         <w:tab/>
       </w:r>
@@ -16744,7 +16807,7 @@
       </w:r>
       <w:r>
         <w:rPr>
-          <w:lang w:val="en-US"/>
+          <w:lang w:val="fr-CH"/>
         </w:rPr>
         <w:tab/>
       </w:r>
@@ -16753,7 +16816,7 @@
       </w:r>
       <w:r>
         <w:rPr>
-          <w:lang w:val="en-US"/>
+          <w:lang w:val="fr-CH"/>
         </w:rPr>
         <w:instrText xml:space="preserve"> PAGEREF _Toc26944964 \h </w:instrText>
       </w:r>
@@ -16762,7 +16825,7 @@
       </w:r>
       <w:r>
         <w:rPr>
-          <w:lang w:val="en-US"/>
+          <w:lang w:val="fr-CH"/>
         </w:rPr>
         <w:t>4</w:t>
       </w:r>
@@ -18258,21 +18321,8 @@
             <w:pStyle w:val="KopfzeileFett"/>
           </w:pPr>
           <w:r>
-            <w:t xml:space="preserve">Love </w:t>
+            <w:t>Love Mirroring Sàrl</w:t>
           </w:r>
-          <w:proofErr w:type="spellStart"/>
-          <w:r>
-            <w:t>Mirroring</w:t>
-          </w:r>
-          <w:proofErr w:type="spellEnd"/>
-          <w:r>
-            <w:t xml:space="preserve"> </w:t>
-          </w:r>
-          <w:proofErr w:type="spellStart"/>
-          <w:r>
-            <w:t>Sàrl</w:t>
-          </w:r>
-          <w:proofErr w:type="spellEnd"/>
         </w:p>
         <w:p>
           <w:pPr>
@@ -24514,6 +24564,7 @@
   <w:rsids>
     <w:rsidRoot w:val="00D914B2"/>
     <w:rsid w:val="00127476"/>
+    <w:rsid w:val="002D6D20"/>
     <w:rsid w:val="00D914B2"/>
     <w:rsid w:val="00FF73F6"/>
   </w:rsids>

</xml_diff>